<commit_message>
Updated write-ups for task 15
</commit_message>
<xml_diff>
--- a/experiences/COSC603_Project2Task15.docx
+++ b/experiences/COSC603_Project2Task15.docx
@@ -49,13 +49,7 @@
         <w:spacing w:after="0"/>
       </w:pPr>
       <w:r>
-        <w:t>Project 2</w:t>
-      </w:r>
-      <w:r>
-        <w:t xml:space="preserve"> </w:t>
-      </w:r>
-      <w:r>
-        <w:t>Refactoring and Design Smells</w:t>
+        <w:t>Project 2 Refactoring and Design Smells</w:t>
       </w:r>
     </w:p>
     <w:p/>
@@ -441,7 +435,13 @@
         <w:rPr>
           <w:rFonts w:ascii="Calibri" w:hAnsi="Calibri" w:cs="Courier New"/>
         </w:rPr>
-        <w:t xml:space="preserve">I chose to include the String array declaration as part of method to extract. Since the owner is a field, the new method would have access to the owner and be able to get an array of the monopolies itself. The calling method no longer needs to care about this detail. The </w:t>
+        <w:t>We</w:t>
+      </w:r>
+      <w:r>
+        <w:rPr>
+          <w:rFonts w:ascii="Calibri" w:hAnsi="Calibri" w:cs="Courier New"/>
+        </w:rPr>
+        <w:t xml:space="preserve"> chose to include the String array declaration as part of method to extract. Since the owner is a field, the new method would have access to the owner and be able to get an array of the monopolies itself. The calling method no longer needs to care about this detail. The </w:t>
       </w:r>
       <w:r>
         <w:rPr>
@@ -682,50 +682,209 @@
           <w:rFonts w:ascii="Calibri" w:hAnsi="Calibri" w:cs="Courier New"/>
           <w:color w:val="000000"/>
         </w:rPr>
-        <w:t>Additio</w:t>
+        <w:t>Additionally</w:t>
+      </w:r>
+      <w:r>
+        <w:rPr>
+          <w:rFonts w:ascii="Calibri" w:hAnsi="Calibri" w:cs="Courier New"/>
+        </w:rPr>
+        <w:t xml:space="preserve">, it could </w:t>
       </w:r>
       <w:r>
         <w:rPr>
           <w:rFonts w:ascii="Calibri" w:hAnsi="Calibri" w:cs="Courier New"/>
           <w:color w:val="000000"/>
         </w:rPr>
-        <w:t>nally</w:t>
-      </w:r>
-      <w:r>
-        <w:rPr>
-          <w:rFonts w:ascii="Calibri" w:hAnsi="Calibri" w:cs="Courier New"/>
-        </w:rPr>
-        <w:t xml:space="preserve">, it could </w:t>
+        <w:t>eliminate</w:t>
+      </w:r>
+      <w:r>
+        <w:rPr>
+          <w:rFonts w:ascii="Calibri" w:hAnsi="Calibri" w:cs="Courier New"/>
+        </w:rPr>
+        <w:t xml:space="preserve"> the need to downcast if the return type is changed to a subclass of the previous return type.</w:t>
+      </w:r>
+    </w:p>
+    <w:p>
+      <w:pPr>
+        <w:autoSpaceDE w:val="0"/>
+        <w:autoSpaceDN w:val="0"/>
+        <w:adjustRightInd w:val="0"/>
+        <w:spacing w:after="0" w:line="240" w:lineRule="auto"/>
+        <w:rPr>
+          <w:rFonts w:ascii="Calibri" w:hAnsi="Calibri" w:cs="Courier New"/>
+        </w:rPr>
+      </w:pPr>
+      <w:r>
+        <w:rPr>
+          <w:rFonts w:ascii="Calibri" w:hAnsi="Calibri" w:cs="Courier New"/>
+        </w:rPr>
+        <w:t xml:space="preserve">Other are changed due to this </w:t>
       </w:r>
       <w:r>
         <w:rPr>
           <w:rFonts w:ascii="Calibri" w:hAnsi="Calibri" w:cs="Courier New"/>
           <w:color w:val="000000"/>
         </w:rPr>
-        <w:t>eliminate</w:t>
-      </w:r>
-      <w:r>
-        <w:rPr>
-          <w:rFonts w:ascii="Calibri" w:hAnsi="Calibri" w:cs="Courier New"/>
-        </w:rPr>
-        <w:t xml:space="preserve"> the need to downcast if the return type is changed to a subclass of the previous return type.</w:t>
-      </w:r>
-    </w:p>
-    <w:p>
-      <w:pPr>
-        <w:autoSpaceDE w:val="0"/>
-        <w:autoSpaceDN w:val="0"/>
-        <w:adjustRightInd w:val="0"/>
-        <w:spacing w:after="0" w:line="240" w:lineRule="auto"/>
-        <w:rPr>
-          <w:rFonts w:ascii="Calibri" w:hAnsi="Calibri" w:cs="Courier New"/>
-        </w:rPr>
-      </w:pPr>
-      <w:r>
-        <w:rPr>
-          <w:rFonts w:ascii="Calibri" w:hAnsi="Calibri" w:cs="Courier New"/>
-        </w:rPr>
-        <w:t xml:space="preserve">Other are changed due to this </w:t>
+        <w:t>refactoring</w:t>
+      </w:r>
+      <w:r>
+        <w:rPr>
+          <w:rFonts w:ascii="Calibri" w:hAnsi="Calibri" w:cs="Courier New"/>
+        </w:rPr>
+        <w:t xml:space="preserve">. All the subclasses of Cell were modified to change the signature and add a return statement. Also, any class that invoked the </w:t>
+      </w:r>
+      <w:proofErr w:type="spellStart"/>
+      <w:r>
+        <w:rPr>
+          <w:rFonts w:ascii="Calibri" w:hAnsi="Calibri" w:cs="Courier New"/>
+        </w:rPr>
+        <w:t>playAction</w:t>
+      </w:r>
+      <w:proofErr w:type="spellEnd"/>
+      <w:r>
+        <w:rPr>
+          <w:rFonts w:ascii="Calibri" w:hAnsi="Calibri" w:cs="Courier New"/>
+        </w:rPr>
+        <w:t xml:space="preserve"> method had to change since a String parameter is now a required argument. Eclipse modified those classes to supply null as the argument. Since the </w:t>
+      </w:r>
+      <w:proofErr w:type="spellStart"/>
+      <w:r>
+        <w:rPr>
+          <w:rFonts w:ascii="Calibri" w:hAnsi="Calibri" w:cs="Courier New"/>
+        </w:rPr>
+        <w:t>playAction</w:t>
+      </w:r>
+      <w:proofErr w:type="spellEnd"/>
+      <w:r>
+        <w:rPr>
+          <w:rFonts w:ascii="Calibri" w:hAnsi="Calibri" w:cs="Courier New"/>
+        </w:rPr>
+        <w:t xml:space="preserve"> method doesn't do anything with the parameter this is acceptable. But if the string was to be used, all usages of </w:t>
+      </w:r>
+      <w:proofErr w:type="spellStart"/>
+      <w:r>
+        <w:rPr>
+          <w:rFonts w:ascii="Calibri" w:hAnsi="Calibri" w:cs="Courier New"/>
+        </w:rPr>
+        <w:t>playAction</w:t>
+      </w:r>
+      <w:proofErr w:type="spellEnd"/>
+      <w:r>
+        <w:rPr>
+          <w:rFonts w:ascii="Calibri" w:hAnsi="Calibri" w:cs="Courier New"/>
+        </w:rPr>
+        <w:t xml:space="preserve"> would need to be updated with a meaningful string argument.</w:t>
+      </w:r>
+    </w:p>
+    <w:p>
+      <w:pPr>
+        <w:autoSpaceDE w:val="0"/>
+        <w:autoSpaceDN w:val="0"/>
+        <w:adjustRightInd w:val="0"/>
+        <w:spacing w:after="0" w:line="240" w:lineRule="auto"/>
+        <w:rPr>
+          <w:rFonts w:ascii="Calibri" w:hAnsi="Calibri" w:cs="Courier New"/>
+        </w:rPr>
+      </w:pPr>
+    </w:p>
+    <w:p>
+      <w:pPr>
+        <w:autoSpaceDE w:val="0"/>
+        <w:autoSpaceDN w:val="0"/>
+        <w:adjustRightInd w:val="0"/>
+        <w:spacing w:after="0" w:line="240" w:lineRule="auto"/>
+        <w:rPr>
+          <w:rFonts w:ascii="Calibri" w:hAnsi="Calibri" w:cs="Courier New"/>
+        </w:rPr>
+      </w:pPr>
+      <w:r>
+        <w:rPr>
+          <w:rFonts w:ascii="Calibri" w:hAnsi="Calibri" w:cs="Courier New"/>
+        </w:rPr>
+        <w:t xml:space="preserve">Task 13 </w:t>
+      </w:r>
+    </w:p>
+    <w:p>
+      <w:pPr>
+        <w:rPr>
+          <w:rFonts w:ascii="Calibri" w:hAnsi="Calibri" w:cs="Courier New"/>
+        </w:rPr>
+      </w:pPr>
+      <w:r>
+        <w:rPr>
+          <w:rFonts w:ascii="Calibri" w:hAnsi="Calibri" w:cs="Courier New"/>
+        </w:rPr>
+        <w:t xml:space="preserve">While using the </w:t>
+      </w:r>
+      <w:proofErr w:type="spellStart"/>
+      <w:r>
+        <w:rPr>
+          <w:rFonts w:ascii="Calibri" w:hAnsi="Calibri" w:cs="Courier New"/>
+        </w:rPr>
+        <w:t>JDeodrant</w:t>
+      </w:r>
+      <w:proofErr w:type="spellEnd"/>
+      <w:r>
+        <w:rPr>
+          <w:rFonts w:ascii="Calibri" w:hAnsi="Calibri" w:cs="Courier New"/>
+        </w:rPr>
+        <w:t xml:space="preserve"> plugin we used the God Class to identify potential components of the code that could be refactored. We evaluated each of the recommendations to ensure that the refactoring made sense and did not </w:t>
+      </w:r>
+      <w:r>
+        <w:rPr>
+          <w:rFonts w:ascii="Calibri" w:hAnsi="Calibri" w:cs="Courier New"/>
+        </w:rPr>
+        <w:t>break the</w:t>
+      </w:r>
+      <w:r>
+        <w:rPr>
+          <w:rFonts w:ascii="Calibri" w:hAnsi="Calibri" w:cs="Courier New"/>
+        </w:rPr>
+        <w:t xml:space="preserve"> Monopoly game</w:t>
+      </w:r>
+      <w:r>
+        <w:rPr>
+          <w:rFonts w:ascii="Calibri" w:hAnsi="Calibri" w:cs="Courier New"/>
+        </w:rPr>
+        <w:t>’s</w:t>
+      </w:r>
+      <w:r>
+        <w:rPr>
+          <w:rFonts w:ascii="Calibri" w:hAnsi="Calibri" w:cs="Courier New"/>
+        </w:rPr>
+        <w:t xml:space="preserve"> </w:t>
+      </w:r>
+      <w:r>
+        <w:rPr>
+          <w:rFonts w:ascii="Calibri" w:hAnsi="Calibri" w:cs="Courier New"/>
+        </w:rPr>
+        <w:t>logic or</w:t>
+      </w:r>
+      <w:r>
+        <w:rPr>
+          <w:rFonts w:ascii="Calibri" w:hAnsi="Calibri" w:cs="Courier New"/>
+        </w:rPr>
+        <w:t xml:space="preserve"> functionality. A</w:t>
+      </w:r>
+      <w:r>
+        <w:rPr>
+          <w:rFonts w:ascii="Calibri" w:hAnsi="Calibri" w:cs="Courier New"/>
+        </w:rPr>
+        <w:t xml:space="preserve">fter conducting the </w:t>
+      </w:r>
+      <w:proofErr w:type="spellStart"/>
+      <w:r>
+        <w:rPr>
+          <w:rFonts w:ascii="Calibri" w:hAnsi="Calibri" w:cs="Courier New"/>
+        </w:rPr>
+        <w:t>JDeodorant</w:t>
+      </w:r>
+      <w:proofErr w:type="spellEnd"/>
+      <w:r>
+        <w:rPr>
+          <w:rFonts w:ascii="Calibri" w:hAnsi="Calibri" w:cs="Courier New"/>
+        </w:rPr>
+        <w:t xml:space="preserve"> Bad Smell </w:t>
       </w:r>
       <w:r>
         <w:rPr>
@@ -737,91 +896,21 @@
       <w:r>
         <w:rPr>
           <w:rFonts w:ascii="Calibri" w:hAnsi="Calibri" w:cs="Courier New"/>
-        </w:rPr>
-        <w:t xml:space="preserve">. All the subclasses of Cell were modified to change the signature and add a return statement. Also, any class that invoked the </w:t>
-      </w:r>
-      <w:proofErr w:type="spellStart"/>
-      <w:r>
-        <w:rPr>
-          <w:rFonts w:ascii="Calibri" w:hAnsi="Calibri" w:cs="Courier New"/>
-        </w:rPr>
-        <w:t>playAction</w:t>
-      </w:r>
-      <w:proofErr w:type="spellEnd"/>
-      <w:r>
-        <w:rPr>
-          <w:rFonts w:ascii="Calibri" w:hAnsi="Calibri" w:cs="Courier New"/>
-        </w:rPr>
-        <w:t xml:space="preserve"> method had to change since a String parameter is now a required argument. Eclipse modified those classes to supply null as the argument. Since the </w:t>
-      </w:r>
-      <w:proofErr w:type="spellStart"/>
-      <w:r>
-        <w:rPr>
-          <w:rFonts w:ascii="Calibri" w:hAnsi="Calibri" w:cs="Courier New"/>
-        </w:rPr>
-        <w:t>playAction</w:t>
-      </w:r>
-      <w:proofErr w:type="spellEnd"/>
-      <w:r>
-        <w:rPr>
-          <w:rFonts w:ascii="Calibri" w:hAnsi="Calibri" w:cs="Courier New"/>
-        </w:rPr>
-        <w:t xml:space="preserve"> method doesn't do anything with the parameter this is acceptable. But if the string was to be used, all usages of </w:t>
-      </w:r>
-      <w:proofErr w:type="spellStart"/>
-      <w:r>
-        <w:rPr>
-          <w:rFonts w:ascii="Calibri" w:hAnsi="Calibri" w:cs="Courier New"/>
-        </w:rPr>
-        <w:t>playAction</w:t>
-      </w:r>
-      <w:proofErr w:type="spellEnd"/>
-      <w:r>
-        <w:rPr>
-          <w:rFonts w:ascii="Calibri" w:hAnsi="Calibri" w:cs="Courier New"/>
-        </w:rPr>
-        <w:t xml:space="preserve"> would need to be updated with a meaningful string argument.</w:t>
-      </w:r>
-    </w:p>
-    <w:p>
-      <w:pPr>
-        <w:autoSpaceDE w:val="0"/>
-        <w:autoSpaceDN w:val="0"/>
-        <w:adjustRightInd w:val="0"/>
-        <w:spacing w:after="0" w:line="240" w:lineRule="auto"/>
-        <w:rPr>
-          <w:rFonts w:ascii="Calibri" w:hAnsi="Calibri" w:cs="Courier New"/>
-        </w:rPr>
-      </w:pPr>
-    </w:p>
-    <w:p>
-      <w:pPr>
-        <w:autoSpaceDE w:val="0"/>
-        <w:autoSpaceDN w:val="0"/>
-        <w:adjustRightInd w:val="0"/>
-        <w:spacing w:after="0" w:line="240" w:lineRule="auto"/>
-        <w:rPr>
-          <w:rFonts w:ascii="Calibri" w:hAnsi="Calibri" w:cs="Courier New"/>
-        </w:rPr>
-      </w:pPr>
-      <w:r>
-        <w:rPr>
-          <w:rFonts w:ascii="Calibri" w:hAnsi="Calibri" w:cs="Courier New"/>
-        </w:rPr>
-        <w:t xml:space="preserve">Task 13 </w:t>
-      </w:r>
-    </w:p>
-    <w:p>
-      <w:pPr>
-        <w:rPr>
-          <w:rFonts w:ascii="Calibri" w:hAnsi="Calibri" w:cs="Courier New"/>
-        </w:rPr>
-      </w:pPr>
-      <w:r>
-        <w:rPr>
-          <w:rFonts w:ascii="Calibri" w:hAnsi="Calibri" w:cs="Courier New"/>
-        </w:rPr>
-        <w:t xml:space="preserve">Added a new class </w:t>
+          <w:color w:val="000000"/>
+        </w:rPr>
+        <w:t>, we</w:t>
+      </w:r>
+      <w:r>
+        <w:rPr>
+          <w:rFonts w:ascii="Calibri" w:hAnsi="Calibri" w:cs="Courier New"/>
+        </w:rPr>
+        <w:t xml:space="preserve"> a</w:t>
+      </w:r>
+      <w:r>
+        <w:rPr>
+          <w:rFonts w:ascii="Calibri" w:hAnsi="Calibri" w:cs="Courier New"/>
+        </w:rPr>
+        <w:t xml:space="preserve">dded a new class </w:t>
       </w:r>
       <w:proofErr w:type="spellStart"/>
       <w:r>
@@ -835,7 +924,78 @@
         <w:rPr>
           <w:rFonts w:ascii="Calibri" w:hAnsi="Calibri" w:cs="Courier New"/>
         </w:rPr>
-        <w:t xml:space="preserve"> after conducting the </w:t>
+        <w:t xml:space="preserve"> in which we used the God Class and extracted the getters and setters for the rent and the calculation for rent monopolies</w:t>
+      </w:r>
+      <w:r>
+        <w:rPr>
+          <w:rFonts w:ascii="Calibri" w:hAnsi="Calibri" w:cs="Courier New"/>
+        </w:rPr>
+        <w:t>.</w:t>
+      </w:r>
+      <w:r>
+        <w:rPr>
+          <w:rFonts w:ascii="Calibri" w:hAnsi="Calibri" w:cs="Courier New"/>
+        </w:rPr>
+        <w:t xml:space="preserve"> We then re-ran the JUnit test cases to ensure that the test cases would execute after the refactoring, in which </w:t>
+      </w:r>
+      <w:r>
+        <w:rPr>
+          <w:rFonts w:ascii="Calibri" w:hAnsi="Calibri" w:cs="Courier New"/>
+        </w:rPr>
+        <w:t xml:space="preserve">no failures were </w:t>
+      </w:r>
+      <w:r>
+        <w:rPr>
+          <w:rFonts w:ascii="Calibri" w:hAnsi="Calibri" w:cs="Courier New"/>
+        </w:rPr>
+        <w:t>observed after the refactoring.</w:t>
+      </w:r>
+    </w:p>
+    <w:p>
+      <w:pPr>
+        <w:rPr>
+          <w:rFonts w:ascii="Calibri" w:hAnsi="Calibri" w:cs="Courier New"/>
+        </w:rPr>
+      </w:pPr>
+    </w:p>
+    <w:p>
+      <w:pPr>
+        <w:autoSpaceDE w:val="0"/>
+        <w:autoSpaceDN w:val="0"/>
+        <w:adjustRightInd w:val="0"/>
+        <w:spacing w:after="0" w:line="240" w:lineRule="auto"/>
+        <w:rPr>
+          <w:rFonts w:ascii="Calibri" w:hAnsi="Calibri" w:cs="Courier New"/>
+        </w:rPr>
+      </w:pPr>
+      <w:r>
+        <w:rPr>
+          <w:rFonts w:ascii="Calibri" w:hAnsi="Calibri" w:cs="Courier New"/>
+        </w:rPr>
+        <w:t>Task 14</w:t>
+      </w:r>
+      <w:r>
+        <w:rPr>
+          <w:rFonts w:ascii="Calibri" w:hAnsi="Calibri" w:cs="Courier New"/>
+        </w:rPr>
+        <w:t xml:space="preserve"> </w:t>
+      </w:r>
+    </w:p>
+    <w:p>
+      <w:pPr>
+        <w:autoSpaceDE w:val="0"/>
+        <w:autoSpaceDN w:val="0"/>
+        <w:adjustRightInd w:val="0"/>
+        <w:spacing w:after="0" w:line="240" w:lineRule="auto"/>
+        <w:rPr>
+          <w:rFonts w:ascii="Calibri" w:hAnsi="Calibri" w:cs="Courier New"/>
+        </w:rPr>
+      </w:pPr>
+      <w:r>
+        <w:rPr>
+          <w:rFonts w:ascii="Calibri" w:hAnsi="Calibri" w:cs="Courier New"/>
+        </w:rPr>
+        <w:t xml:space="preserve">Conducted the </w:t>
       </w:r>
       <w:proofErr w:type="spellStart"/>
       <w:r>
@@ -849,28 +1009,85 @@
         <w:rPr>
           <w:rFonts w:ascii="Calibri" w:hAnsi="Calibri" w:cs="Courier New"/>
         </w:rPr>
-        <w:t xml:space="preserve"> Bad Smell </w:t>
-      </w:r>
-      <w:r>
-        <w:rPr>
-          <w:rFonts w:ascii="Calibri" w:hAnsi="Calibri" w:cs="Courier New"/>
-          <w:color w:val="000000"/>
-        </w:rPr>
-        <w:t>refactoring</w:t>
-      </w:r>
-      <w:r>
-        <w:rPr>
-          <w:rFonts w:ascii="Calibri" w:hAnsi="Calibri" w:cs="Courier New"/>
-        </w:rPr>
-        <w:t xml:space="preserve"> in which we used the God Class and extracted the getters and setters for the rent and the calculation for rent monopolies</w:t>
-      </w:r>
-    </w:p>
-    <w:p>
-      <w:pPr>
-        <w:rPr>
-          <w:rFonts w:ascii="Calibri" w:hAnsi="Calibri" w:cs="Courier New"/>
-        </w:rPr>
-      </w:pPr>
+        <w:t xml:space="preserve"> to determine “bad design smell” </w:t>
+      </w:r>
+      <w:r>
+        <w:rPr>
+          <w:rFonts w:ascii="Calibri" w:hAnsi="Calibri" w:cs="Courier New"/>
+        </w:rPr>
+        <w:t>on the</w:t>
+      </w:r>
+      <w:r>
+        <w:rPr>
+          <w:rFonts w:ascii="Calibri" w:hAnsi="Calibri" w:cs="Courier New"/>
+        </w:rPr>
+        <w:t xml:space="preserve"> Project 1 </w:t>
+      </w:r>
+      <w:proofErr w:type="spellStart"/>
+      <w:r>
+        <w:rPr>
+          <w:rFonts w:ascii="Calibri" w:hAnsi="Calibri" w:cs="Courier New"/>
+        </w:rPr>
+        <w:t>FireDanger</w:t>
+      </w:r>
+      <w:proofErr w:type="spellEnd"/>
+      <w:r>
+        <w:rPr>
+          <w:rFonts w:ascii="Calibri" w:hAnsi="Calibri" w:cs="Courier New"/>
+        </w:rPr>
+        <w:t xml:space="preserve"> code and determined the best re-factoring to complete </w:t>
+      </w:r>
+      <w:r>
+        <w:rPr>
+          <w:rFonts w:ascii="Calibri" w:hAnsi="Calibri" w:cs="Courier New"/>
+        </w:rPr>
+        <w:t xml:space="preserve">based on </w:t>
+      </w:r>
+      <w:r>
+        <w:rPr>
+          <w:rFonts w:ascii="Calibri" w:hAnsi="Calibri" w:cs="Courier New"/>
+        </w:rPr>
+        <w:t>the recommendations from</w:t>
+      </w:r>
+      <w:r>
+        <w:rPr>
+          <w:rFonts w:ascii="Calibri" w:hAnsi="Calibri" w:cs="Courier New"/>
+        </w:rPr>
+        <w:t xml:space="preserve"> using the Bad Smells God Class</w:t>
+      </w:r>
+      <w:r>
+        <w:rPr>
+          <w:rFonts w:ascii="Calibri" w:hAnsi="Calibri" w:cs="Courier New"/>
+        </w:rPr>
+        <w:t xml:space="preserve"> was to extract the fuel moisture indexes to a new class. </w:t>
+      </w:r>
+      <w:r>
+        <w:rPr>
+          <w:rFonts w:ascii="Calibri" w:hAnsi="Calibri" w:cs="Courier New"/>
+        </w:rPr>
+        <w:t>This newly created class for the fuel moisture is responsible for calculating the fuel moisture and represents the computed fuel and lag moisture indexes. It contains the get and set methods for performing the calculations</w:t>
+      </w:r>
+      <w:r>
+        <w:rPr>
+          <w:rFonts w:ascii="Calibri" w:hAnsi="Calibri" w:cs="Courier New"/>
+        </w:rPr>
+        <w:t xml:space="preserve"> for the fuel moisture</w:t>
+      </w:r>
+      <w:r>
+        <w:rPr>
+          <w:rFonts w:ascii="Calibri" w:hAnsi="Calibri" w:cs="Courier New"/>
+        </w:rPr>
+        <w:t xml:space="preserve">. </w:t>
+      </w:r>
+    </w:p>
+    <w:p>
+      <w:pPr>
+        <w:rPr>
+          <w:rFonts w:ascii="Calibri" w:hAnsi="Calibri"/>
+        </w:rPr>
+      </w:pPr>
+      <w:bookmarkStart w:id="0" w:name="_GoBack"/>
+      <w:bookmarkEnd w:id="0"/>
     </w:p>
     <w:p>
       <w:pPr>
@@ -950,7 +1167,14 @@
         <w:rPr>
           <w:rFonts w:ascii="Calibri" w:hAnsi="Calibri"/>
         </w:rPr>
-        <w:t>Refactoring helps with software maintenance by making the code easier to understand and provides a better structure. Having maintainable code is a topic that’s repeatedly discussed in class in which you want to ensure that the code you develop is easy to understand and change. This project allowed us to utilize the tools within Eclipse to modify and improve the code easily.</w:t>
+        <w:t xml:space="preserve">Refactoring helps with software maintenance by making the code easier to understand and provides a better structure. Having maintainable code is a topic that’s repeatedly discussed in class in </w:t>
+      </w:r>
+      <w:r>
+        <w:rPr>
+          <w:rFonts w:ascii="Calibri" w:hAnsi="Calibri"/>
+        </w:rPr>
+        <w:lastRenderedPageBreak/>
+        <w:t>which you want to ensure that the code you develop is easy to understand and change. This project allowed us to utilize the tools within Eclipse to modify and improve the code easily.</w:t>
       </w:r>
     </w:p>
     <w:p>
@@ -1036,7 +1260,6 @@
         <w:rPr>
           <w:rFonts w:ascii="Calibri" w:eastAsia="Times New Roman" w:hAnsi="Calibri" w:cs="Arial"/>
         </w:rPr>
-        <w:lastRenderedPageBreak/>
         <w:t xml:space="preserve">We think that </w:t>
       </w:r>
       <w:proofErr w:type="spellStart"/>
@@ -1071,15 +1294,7 @@
         <w:rPr>
           <w:rFonts w:ascii="Calibri" w:hAnsi="Calibri"/>
         </w:rPr>
-        <w:t>’t break something else</w:t>
-      </w:r>
-      <w:bookmarkStart w:id="0" w:name="_GoBack"/>
-      <w:bookmarkEnd w:id="0"/>
-      <w:r>
-        <w:rPr>
-          <w:rFonts w:ascii="Calibri" w:hAnsi="Calibri"/>
-        </w:rPr>
-        <w:t xml:space="preserve"> i</w:t>
+        <w:t>’t break something else i</w:t>
       </w:r>
       <w:r>
         <w:rPr>

</xml_diff>